<commit_message>
refactor: use prettier to format code
</commit_message>
<xml_diff>
--- a/pa/PA - 1/Weekly-4-Report.docx
+++ b/pa/PA - 1/Weekly-4-Report.docx
@@ -1226,7 +1226,15 @@
                 <w:sz w:val="20"/>
                 <w:szCs w:val="20"/>
               </w:rPr>
-              <w:t>100%</w:t>
+              <w:t>80</w:t>
+            </w:r>
+            <w:r>
+              <w:rPr>
+                <w:rFonts w:ascii="Verdana" w:hAnsi="Verdana"/>
+                <w:sz w:val="20"/>
+                <w:szCs w:val="20"/>
+              </w:rPr>
+              <w:t>%</w:t>
             </w:r>
           </w:p>
         </w:tc>
@@ -2786,6 +2794,216 @@
         <w:t>Next week's goals:</w:t>
       </w:r>
     </w:p>
+    <w:p>
+      <w:pPr>
+        <w:spacing w:before="100" w:beforeAutospacing="1" w:after="100" w:afterAutospacing="1" w:line="240" w:lineRule="auto"/>
+        <w:rPr>
+          <w:rFonts w:ascii="Times New Roman" w:eastAsia="Times New Roman" w:hAnsi="Times New Roman" w:cs="Times New Roman"/>
+          <w:sz w:val="24"/>
+          <w:szCs w:val="24"/>
+        </w:rPr>
+      </w:pPr>
+      <w:r>
+        <w:rPr>
+          <w:rFonts w:ascii="Times New Roman" w:eastAsia="Times New Roman" w:hAnsi="Times New Roman" w:cs="Times New Roman"/>
+          <w:sz w:val="24"/>
+          <w:szCs w:val="24"/>
+        </w:rPr>
+        <w:t>Building on the foundation laid in the previous weeks (May 29th - June 9th), our focus for this week is on solidifying the core functionalities and security of the project. Here's a breakdown of our key objectives:</w:t>
+      </w:r>
+    </w:p>
+    <w:p>
+      <w:pPr>
+        <w:numPr>
+          <w:ilvl w:val="0"/>
+          <w:numId w:val="32"/>
+        </w:numPr>
+        <w:spacing w:before="100" w:beforeAutospacing="1" w:after="100" w:afterAutospacing="1" w:line="240" w:lineRule="auto"/>
+        <w:rPr>
+          <w:rFonts w:ascii="Times New Roman" w:eastAsia="Times New Roman" w:hAnsi="Times New Roman" w:cs="Times New Roman"/>
+          <w:sz w:val="24"/>
+          <w:szCs w:val="24"/>
+        </w:rPr>
+      </w:pPr>
+      <w:r>
+        <w:rPr>
+          <w:rFonts w:ascii="Times New Roman" w:eastAsia="Times New Roman" w:hAnsi="Times New Roman" w:cs="Times New Roman"/>
+          <w:b/>
+          <w:bCs/>
+          <w:sz w:val="24"/>
+          <w:szCs w:val="24"/>
+        </w:rPr>
+        <w:t>Finalize Database Schema:</w:t>
+      </w:r>
+      <w:r>
+        <w:rPr>
+          <w:rFonts w:ascii="Times New Roman" w:eastAsia="Times New Roman" w:hAnsi="Times New Roman" w:cs="Times New Roman"/>
+          <w:sz w:val="24"/>
+          <w:szCs w:val="24"/>
+        </w:rPr>
+        <w:t xml:space="preserve"> Ensure the data model is well-defined and optimized for storage and retrieval needs.</w:t>
+      </w:r>
+    </w:p>
+    <w:p>
+      <w:pPr>
+        <w:numPr>
+          <w:ilvl w:val="0"/>
+          <w:numId w:val="32"/>
+        </w:numPr>
+        <w:spacing w:before="100" w:beforeAutospacing="1" w:after="100" w:afterAutospacing="1" w:line="240" w:lineRule="auto"/>
+        <w:rPr>
+          <w:rFonts w:ascii="Times New Roman" w:eastAsia="Times New Roman" w:hAnsi="Times New Roman" w:cs="Times New Roman"/>
+          <w:sz w:val="24"/>
+          <w:szCs w:val="24"/>
+        </w:rPr>
+      </w:pPr>
+      <w:r>
+        <w:rPr>
+          <w:rFonts w:ascii="Times New Roman" w:eastAsia="Times New Roman" w:hAnsi="Times New Roman" w:cs="Times New Roman"/>
+          <w:b/>
+          <w:bCs/>
+          <w:sz w:val="24"/>
+          <w:szCs w:val="24"/>
+        </w:rPr>
+        <w:t>Implement Token-Based Security:</w:t>
+      </w:r>
+      <w:r>
+        <w:rPr>
+          <w:rFonts w:ascii="Times New Roman" w:eastAsia="Times New Roman" w:hAnsi="Times New Roman" w:cs="Times New Roman"/>
+          <w:sz w:val="24"/>
+          <w:szCs w:val="24"/>
+        </w:rPr>
+        <w:t xml:space="preserve"> Integrate token-based access control middleware to provide secure user authentication.</w:t>
+      </w:r>
+    </w:p>
+    <w:p>
+      <w:pPr>
+        <w:numPr>
+          <w:ilvl w:val="0"/>
+          <w:numId w:val="32"/>
+        </w:numPr>
+        <w:spacing w:before="100" w:beforeAutospacing="1" w:after="100" w:afterAutospacing="1" w:line="240" w:lineRule="auto"/>
+        <w:rPr>
+          <w:rFonts w:ascii="Times New Roman" w:eastAsia="Times New Roman" w:hAnsi="Times New Roman" w:cs="Times New Roman"/>
+          <w:sz w:val="24"/>
+          <w:szCs w:val="24"/>
+        </w:rPr>
+      </w:pPr>
+      <w:r>
+        <w:rPr>
+          <w:rFonts w:ascii="Times New Roman" w:eastAsia="Times New Roman" w:hAnsi="Times New Roman" w:cs="Times New Roman"/>
+          <w:b/>
+          <w:bCs/>
+          <w:sz w:val="24"/>
+          <w:szCs w:val="24"/>
+        </w:rPr>
+        <w:t>Develop Backend API ("GetPlace"):</w:t>
+      </w:r>
+      <w:r>
+        <w:rPr>
+          <w:rFonts w:ascii="Times New Roman" w:eastAsia="Times New Roman" w:hAnsi="Times New Roman" w:cs="Times New Roman"/>
+          <w:sz w:val="24"/>
+          <w:szCs w:val="24"/>
+        </w:rPr>
+        <w:t xml:space="preserve"> Build a functional API endpoint on the backend to retrieve location data.</w:t>
+      </w:r>
+    </w:p>
+    <w:p>
+      <w:pPr>
+        <w:numPr>
+          <w:ilvl w:val="0"/>
+          <w:numId w:val="32"/>
+        </w:numPr>
+        <w:spacing w:before="100" w:beforeAutospacing="1" w:after="100" w:afterAutospacing="1" w:line="240" w:lineRule="auto"/>
+        <w:rPr>
+          <w:rFonts w:ascii="Times New Roman" w:eastAsia="Times New Roman" w:hAnsi="Times New Roman" w:cs="Times New Roman"/>
+          <w:sz w:val="24"/>
+          <w:szCs w:val="24"/>
+        </w:rPr>
+      </w:pPr>
+      <w:r>
+        <w:rPr>
+          <w:rFonts w:ascii="Times New Roman" w:eastAsia="Times New Roman" w:hAnsi="Times New Roman" w:cs="Times New Roman"/>
+          <w:b/>
+          <w:bCs/>
+          <w:sz w:val="24"/>
+          <w:szCs w:val="24"/>
+        </w:rPr>
+        <w:t>Build Login &amp; Registration Forms:</w:t>
+      </w:r>
+      <w:r>
+        <w:rPr>
+          <w:rFonts w:ascii="Times New Roman" w:eastAsia="Times New Roman" w:hAnsi="Times New Roman" w:cs="Times New Roman"/>
+          <w:sz w:val="24"/>
+          <w:szCs w:val="24"/>
+        </w:rPr>
+        <w:t xml:space="preserve"> Create user-friendly forms for login and registration that interact seamlessly with the developed APIs.</w:t>
+      </w:r>
+    </w:p>
+    <w:p>
+      <w:pPr>
+        <w:numPr>
+          <w:ilvl w:val="0"/>
+          <w:numId w:val="32"/>
+        </w:numPr>
+        <w:spacing w:before="100" w:beforeAutospacing="1" w:after="100" w:afterAutospacing="1" w:line="240" w:lineRule="auto"/>
+        <w:rPr>
+          <w:rFonts w:ascii="Times New Roman" w:eastAsia="Times New Roman" w:hAnsi="Times New Roman" w:cs="Times New Roman"/>
+          <w:sz w:val="24"/>
+          <w:szCs w:val="24"/>
+        </w:rPr>
+      </w:pPr>
+      <w:r>
+        <w:rPr>
+          <w:rFonts w:ascii="Times New Roman" w:eastAsia="Times New Roman" w:hAnsi="Times New Roman" w:cs="Times New Roman"/>
+          <w:b/>
+          <w:bCs/>
+          <w:sz w:val="24"/>
+          <w:szCs w:val="24"/>
+        </w:rPr>
+        <w:t>Refine Code Quality:</w:t>
+      </w:r>
+      <w:r>
+        <w:rPr>
+          <w:rFonts w:ascii="Times New Roman" w:eastAsia="Times New Roman" w:hAnsi="Times New Roman" w:cs="Times New Roman"/>
+          <w:sz w:val="24"/>
+          <w:szCs w:val="24"/>
+        </w:rPr>
+        <w:t xml:space="preserve"> Review and refactor existing code to enhance maintainability and readability.</w:t>
+      </w:r>
+    </w:p>
+    <w:p>
+      <w:pPr>
+        <w:numPr>
+          <w:ilvl w:val="0"/>
+          <w:numId w:val="32"/>
+        </w:numPr>
+        <w:spacing w:before="100" w:beforeAutospacing="1" w:after="100" w:afterAutospacing="1" w:line="240" w:lineRule="auto"/>
+        <w:rPr>
+          <w:rFonts w:ascii="Times New Roman" w:eastAsia="Times New Roman" w:hAnsi="Times New Roman" w:cs="Times New Roman"/>
+          <w:sz w:val="24"/>
+          <w:szCs w:val="24"/>
+        </w:rPr>
+      </w:pPr>
+      <w:r>
+        <w:rPr>
+          <w:rFonts w:ascii="Times New Roman" w:eastAsia="Times New Roman" w:hAnsi="Times New Roman" w:cs="Times New Roman"/>
+          <w:b/>
+          <w:bCs/>
+          <w:sz w:val="24"/>
+          <w:szCs w:val="24"/>
+        </w:rPr>
+        <w:t>Explore Search Algorithm Options:</w:t>
+      </w:r>
+      <w:r>
+        <w:rPr>
+          <w:rFonts w:ascii="Times New Roman" w:eastAsia="Times New Roman" w:hAnsi="Times New Roman" w:cs="Times New Roman"/>
+          <w:sz w:val="24"/>
+          <w:szCs w:val="24"/>
+        </w:rPr>
+        <w:t xml:space="preserve"> Initiate research and analysis to identify suitable search algorithms for efficient data retrieval within the application.</w:t>
+      </w:r>
+    </w:p>
     <w:p/>
     <w:tbl>
       <w:tblPr>
@@ -2796,8 +3014,8 @@
       </w:tblPr>
       <w:tblGrid>
         <w:gridCol w:w="558"/>
-        <w:gridCol w:w="4608"/>
-        <w:gridCol w:w="1710"/>
+        <w:gridCol w:w="4837"/>
+        <w:gridCol w:w="1481"/>
         <w:gridCol w:w="3042"/>
       </w:tblGrid>
       <w:tr>
@@ -2828,7 +3046,7 @@
         </w:tc>
         <w:tc>
           <w:tcPr>
-            <w:tcW w:w="4608" w:type="dxa"/>
+            <w:tcW w:w="4837" w:type="dxa"/>
             <w:shd w:val="clear" w:color="auto" w:fill="004070"/>
           </w:tcPr>
           <w:p>
@@ -2853,7 +3071,7 @@
         </w:tc>
         <w:tc>
           <w:tcPr>
-            <w:tcW w:w="1710" w:type="dxa"/>
+            <w:tcW w:w="1481" w:type="dxa"/>
             <w:shd w:val="clear" w:color="auto" w:fill="004070"/>
           </w:tcPr>
           <w:p>
@@ -2928,7 +3146,7 @@
         </w:tc>
         <w:tc>
           <w:tcPr>
-            <w:tcW w:w="4608" w:type="dxa"/>
+            <w:tcW w:w="4837" w:type="dxa"/>
           </w:tcPr>
           <w:p>
             <w:pPr>
@@ -2944,7 +3162,15 @@
                 <w:sz w:val="20"/>
                 <w:szCs w:val="20"/>
               </w:rPr>
-              <w:t xml:space="preserve">Completing Project Plan/Vision/ </w:t>
+              <w:t>Reviewing</w:t>
+            </w:r>
+            <w:r>
+              <w:rPr>
+                <w:rFonts w:ascii="Verdana" w:hAnsi="Verdana"/>
+                <w:sz w:val="20"/>
+                <w:szCs w:val="20"/>
+              </w:rPr>
+              <w:t xml:space="preserve"> Project Plan/Vision/ </w:t>
             </w:r>
             <w:r>
               <w:rPr>
@@ -2966,7 +3192,7 @@
         </w:tc>
         <w:tc>
           <w:tcPr>
-            <w:tcW w:w="1710" w:type="dxa"/>
+            <w:tcW w:w="1481" w:type="dxa"/>
           </w:tcPr>
           <w:p>
             <w:pPr>
@@ -2982,7 +3208,23 @@
                 <w:sz w:val="20"/>
                 <w:szCs w:val="20"/>
               </w:rPr>
-              <w:t>10/06/2024</w:t>
+              <w:t>1</w:t>
+            </w:r>
+            <w:r>
+              <w:rPr>
+                <w:rFonts w:ascii="Verdana" w:hAnsi="Verdana"/>
+                <w:sz w:val="20"/>
+                <w:szCs w:val="20"/>
+              </w:rPr>
+              <w:t>4</w:t>
+            </w:r>
+            <w:r>
+              <w:rPr>
+                <w:rFonts w:ascii="Verdana" w:hAnsi="Verdana"/>
+                <w:sz w:val="20"/>
+                <w:szCs w:val="20"/>
+              </w:rPr>
+              <w:t>/06/2024</w:t>
             </w:r>
           </w:p>
         </w:tc>
@@ -3043,7 +3285,7 @@
         </w:tc>
         <w:tc>
           <w:tcPr>
-            <w:tcW w:w="4608" w:type="dxa"/>
+            <w:tcW w:w="4837" w:type="dxa"/>
           </w:tcPr>
           <w:p>
             <w:pPr>
@@ -3059,13 +3301,13 @@
                 <w:sz w:val="20"/>
                 <w:szCs w:val="20"/>
               </w:rPr>
-              <w:t>Implementing sample pages for frontend</w:t>
+              <w:t>Defining database schema</w:t>
             </w:r>
           </w:p>
         </w:tc>
         <w:tc>
           <w:tcPr>
-            <w:tcW w:w="1710" w:type="dxa"/>
+            <w:tcW w:w="1481" w:type="dxa"/>
           </w:tcPr>
           <w:p>
             <w:pPr>
@@ -3081,7 +3323,345 @@
                 <w:sz w:val="20"/>
                 <w:szCs w:val="20"/>
               </w:rPr>
-              <w:t>04/06/2024</w:t>
+              <w:t>1</w:t>
+            </w:r>
+            <w:r>
+              <w:rPr>
+                <w:rFonts w:ascii="Verdana" w:hAnsi="Verdana"/>
+                <w:sz w:val="20"/>
+                <w:szCs w:val="20"/>
+              </w:rPr>
+              <w:t>4/06/2024</w:t>
+            </w:r>
+          </w:p>
+        </w:tc>
+        <w:tc>
+          <w:tcPr>
+            <w:tcW w:w="3042" w:type="dxa"/>
+          </w:tcPr>
+          <w:p>
+            <w:pPr>
+              <w:rPr>
+                <w:rFonts w:ascii="Verdana" w:hAnsi="Verdana"/>
+                <w:sz w:val="20"/>
+                <w:szCs w:val="20"/>
+              </w:rPr>
+            </w:pPr>
+            <w:r>
+              <w:rPr>
+                <w:rFonts w:ascii="Verdana" w:hAnsi="Verdana"/>
+                <w:sz w:val="20"/>
+                <w:szCs w:val="20"/>
+              </w:rPr>
+              <w:t>Le Duy Anh</w:t>
+            </w:r>
+          </w:p>
+          <w:p>
+            <w:pPr>
+              <w:rPr>
+                <w:rFonts w:ascii="Verdana" w:hAnsi="Verdana"/>
+                <w:sz w:val="20"/>
+                <w:szCs w:val="20"/>
+              </w:rPr>
+            </w:pPr>
+            <w:r>
+              <w:rPr>
+                <w:rFonts w:ascii="Verdana" w:hAnsi="Verdana"/>
+                <w:sz w:val="20"/>
+                <w:szCs w:val="20"/>
+              </w:rPr>
+              <w:t>Huynh Cao Tuan Kiet</w:t>
+            </w:r>
+          </w:p>
+        </w:tc>
+      </w:tr>
+      <w:tr>
+        <w:tc>
+          <w:tcPr>
+            <w:tcW w:w="558" w:type="dxa"/>
+          </w:tcPr>
+          <w:p>
+            <w:pPr>
+              <w:jc w:val="center"/>
+              <w:rPr>
+                <w:rFonts w:ascii="Verdana" w:hAnsi="Verdana"/>
+                <w:sz w:val="20"/>
+                <w:szCs w:val="20"/>
+              </w:rPr>
+            </w:pPr>
+            <w:r>
+              <w:rPr>
+                <w:rFonts w:ascii="Verdana" w:hAnsi="Verdana"/>
+                <w:sz w:val="20"/>
+                <w:szCs w:val="20"/>
+              </w:rPr>
+              <w:t>3</w:t>
+            </w:r>
+          </w:p>
+        </w:tc>
+        <w:tc>
+          <w:tcPr>
+            <w:tcW w:w="4837" w:type="dxa"/>
+          </w:tcPr>
+          <w:p>
+            <w:pPr>
+              <w:rPr>
+                <w:rFonts w:ascii="Verdana" w:hAnsi="Verdana"/>
+                <w:sz w:val="20"/>
+                <w:szCs w:val="20"/>
+              </w:rPr>
+            </w:pPr>
+            <w:r>
+              <w:rPr>
+                <w:rFonts w:ascii="Verdana" w:hAnsi="Verdana"/>
+                <w:sz w:val="20"/>
+                <w:szCs w:val="20"/>
+              </w:rPr>
+              <w:t>Token-based access control middlware</w:t>
+            </w:r>
+          </w:p>
+        </w:tc>
+        <w:tc>
+          <w:tcPr>
+            <w:tcW w:w="1481" w:type="dxa"/>
+          </w:tcPr>
+          <w:p>
+            <w:pPr>
+              <w:rPr>
+                <w:rFonts w:ascii="Verdana" w:hAnsi="Verdana"/>
+                <w:sz w:val="20"/>
+                <w:szCs w:val="20"/>
+              </w:rPr>
+            </w:pPr>
+            <w:r>
+              <w:rPr>
+                <w:rFonts w:ascii="Verdana" w:hAnsi="Verdana"/>
+                <w:sz w:val="20"/>
+                <w:szCs w:val="20"/>
+              </w:rPr>
+              <w:t>1</w:t>
+            </w:r>
+            <w:r>
+              <w:rPr>
+                <w:rFonts w:ascii="Verdana" w:hAnsi="Verdana"/>
+                <w:sz w:val="20"/>
+                <w:szCs w:val="20"/>
+              </w:rPr>
+              <w:t>3</w:t>
+            </w:r>
+            <w:r>
+              <w:rPr>
+                <w:rFonts w:ascii="Verdana" w:hAnsi="Verdana"/>
+                <w:sz w:val="20"/>
+                <w:szCs w:val="20"/>
+              </w:rPr>
+              <w:t>/06/2024</w:t>
+            </w:r>
+          </w:p>
+        </w:tc>
+        <w:tc>
+          <w:tcPr>
+            <w:tcW w:w="3042" w:type="dxa"/>
+          </w:tcPr>
+          <w:p>
+            <w:pPr>
+              <w:rPr>
+                <w:rFonts w:ascii="Verdana" w:hAnsi="Verdana"/>
+                <w:sz w:val="20"/>
+                <w:szCs w:val="20"/>
+              </w:rPr>
+            </w:pPr>
+            <w:r>
+              <w:rPr>
+                <w:rFonts w:ascii="Verdana" w:hAnsi="Verdana"/>
+                <w:sz w:val="20"/>
+                <w:szCs w:val="20"/>
+              </w:rPr>
+              <w:t>Le Duy Anh</w:t>
+            </w:r>
+          </w:p>
+        </w:tc>
+      </w:tr>
+      <w:tr>
+        <w:tc>
+          <w:tcPr>
+            <w:tcW w:w="558" w:type="dxa"/>
+          </w:tcPr>
+          <w:p>
+            <w:pPr>
+              <w:jc w:val="center"/>
+              <w:rPr>
+                <w:rFonts w:ascii="Verdana" w:hAnsi="Verdana"/>
+                <w:sz w:val="20"/>
+                <w:szCs w:val="20"/>
+              </w:rPr>
+            </w:pPr>
+            <w:r>
+              <w:rPr>
+                <w:rFonts w:ascii="Verdana" w:hAnsi="Verdana"/>
+                <w:sz w:val="20"/>
+                <w:szCs w:val="20"/>
+              </w:rPr>
+              <w:t>4</w:t>
+            </w:r>
+          </w:p>
+        </w:tc>
+        <w:tc>
+          <w:tcPr>
+            <w:tcW w:w="4837" w:type="dxa"/>
+          </w:tcPr>
+          <w:p>
+            <w:pPr>
+              <w:rPr>
+                <w:rFonts w:ascii="Verdana" w:hAnsi="Verdana"/>
+                <w:sz w:val="20"/>
+                <w:szCs w:val="20"/>
+              </w:rPr>
+            </w:pPr>
+            <w:r>
+              <w:rPr>
+                <w:rFonts w:ascii="Verdana" w:hAnsi="Verdana"/>
+                <w:sz w:val="20"/>
+                <w:szCs w:val="20"/>
+              </w:rPr>
+              <w:t xml:space="preserve">Backend </w:t>
+            </w:r>
+            <w:r>
+              <w:rPr>
+                <w:rFonts w:ascii="Verdana" w:hAnsi="Verdana"/>
+                <w:sz w:val="20"/>
+                <w:szCs w:val="20"/>
+              </w:rPr>
+              <w:t>GetPlace API</w:t>
+            </w:r>
+          </w:p>
+        </w:tc>
+        <w:tc>
+          <w:tcPr>
+            <w:tcW w:w="1481" w:type="dxa"/>
+          </w:tcPr>
+          <w:p>
+            <w:pPr>
+              <w:rPr>
+                <w:rFonts w:ascii="Verdana" w:hAnsi="Verdana"/>
+                <w:sz w:val="20"/>
+                <w:szCs w:val="20"/>
+              </w:rPr>
+            </w:pPr>
+            <w:r>
+              <w:rPr>
+                <w:rFonts w:ascii="Verdana" w:hAnsi="Verdana"/>
+                <w:sz w:val="20"/>
+                <w:szCs w:val="20"/>
+              </w:rPr>
+              <w:t>1</w:t>
+            </w:r>
+            <w:r>
+              <w:rPr>
+                <w:rFonts w:ascii="Verdana" w:hAnsi="Verdana"/>
+                <w:sz w:val="20"/>
+                <w:szCs w:val="20"/>
+              </w:rPr>
+              <w:t>3</w:t>
+            </w:r>
+            <w:r>
+              <w:rPr>
+                <w:rFonts w:ascii="Verdana" w:hAnsi="Verdana"/>
+                <w:sz w:val="20"/>
+                <w:szCs w:val="20"/>
+              </w:rPr>
+              <w:t>/06/2024</w:t>
+            </w:r>
+          </w:p>
+        </w:tc>
+        <w:tc>
+          <w:tcPr>
+            <w:tcW w:w="3042" w:type="dxa"/>
+          </w:tcPr>
+          <w:p>
+            <w:pPr>
+              <w:rPr>
+                <w:rFonts w:ascii="Verdana" w:hAnsi="Verdana"/>
+                <w:sz w:val="20"/>
+                <w:szCs w:val="20"/>
+              </w:rPr>
+            </w:pPr>
+            <w:r>
+              <w:rPr>
+                <w:rFonts w:ascii="Verdana" w:hAnsi="Verdana"/>
+                <w:sz w:val="20"/>
+                <w:szCs w:val="20"/>
+              </w:rPr>
+              <w:t>Huynh Cao Tuan Kiet</w:t>
+            </w:r>
+          </w:p>
+        </w:tc>
+      </w:tr>
+      <w:tr>
+        <w:tc>
+          <w:tcPr>
+            <w:tcW w:w="558" w:type="dxa"/>
+          </w:tcPr>
+          <w:p>
+            <w:pPr>
+              <w:jc w:val="center"/>
+              <w:rPr>
+                <w:rFonts w:ascii="Verdana" w:hAnsi="Verdana"/>
+                <w:sz w:val="20"/>
+                <w:szCs w:val="20"/>
+              </w:rPr>
+            </w:pPr>
+            <w:r>
+              <w:rPr>
+                <w:rFonts w:ascii="Verdana" w:hAnsi="Verdana"/>
+                <w:sz w:val="20"/>
+                <w:szCs w:val="20"/>
+              </w:rPr>
+              <w:t>5</w:t>
+            </w:r>
+          </w:p>
+        </w:tc>
+        <w:tc>
+          <w:tcPr>
+            <w:tcW w:w="4837" w:type="dxa"/>
+          </w:tcPr>
+          <w:p>
+            <w:pPr>
+              <w:rPr>
+                <w:rFonts w:ascii="Verdana" w:hAnsi="Verdana"/>
+                <w:sz w:val="20"/>
+                <w:szCs w:val="20"/>
+              </w:rPr>
+            </w:pPr>
+            <w:r>
+              <w:rPr>
+                <w:rFonts w:ascii="Verdana" w:hAnsi="Verdana"/>
+                <w:sz w:val="20"/>
+                <w:szCs w:val="20"/>
+              </w:rPr>
+              <w:t>Login and Registeration Forms with APIs Communication</w:t>
+            </w:r>
+          </w:p>
+        </w:tc>
+        <w:tc>
+          <w:tcPr>
+            <w:tcW w:w="1481" w:type="dxa"/>
+          </w:tcPr>
+          <w:p>
+            <w:pPr>
+              <w:rPr>
+                <w:rFonts w:ascii="Verdana" w:hAnsi="Verdana"/>
+                <w:sz w:val="20"/>
+                <w:szCs w:val="20"/>
+              </w:rPr>
+            </w:pPr>
+            <w:r>
+              <w:rPr>
+                <w:rFonts w:ascii="Verdana" w:hAnsi="Verdana"/>
+                <w:sz w:val="20"/>
+                <w:szCs w:val="20"/>
+              </w:rPr>
+              <w:t>10/06/2024</w:t>
             </w:r>
           </w:p>
         </w:tc>
@@ -3128,13 +3708,13 @@
                 <w:sz w:val="20"/>
                 <w:szCs w:val="20"/>
               </w:rPr>
-              <w:t>3</w:t>
+              <w:t>6</w:t>
             </w:r>
           </w:p>
         </w:tc>
         <w:tc>
           <w:tcPr>
-            <w:tcW w:w="4608" w:type="dxa"/>
+            <w:tcW w:w="4837" w:type="dxa"/>
           </w:tcPr>
           <w:p>
             <w:pPr>
@@ -3150,13 +3730,21 @@
                 <w:sz w:val="20"/>
                 <w:szCs w:val="20"/>
               </w:rPr>
-              <w:t>Backend Sign In/Sign out/Sign Up API</w:t>
+              <w:t>Implementing</w:t>
+            </w:r>
+            <w:r>
+              <w:rPr>
+                <w:rFonts w:ascii="Verdana" w:hAnsi="Verdana"/>
+                <w:sz w:val="20"/>
+                <w:szCs w:val="20"/>
+              </w:rPr>
+              <w:t xml:space="preserve"> Header/Footer Component</w:t>
             </w:r>
           </w:p>
         </w:tc>
         <w:tc>
           <w:tcPr>
-            <w:tcW w:w="1710" w:type="dxa"/>
+            <w:tcW w:w="1481" w:type="dxa"/>
           </w:tcPr>
           <w:p>
             <w:pPr>
@@ -3194,7 +3782,7 @@
                 <w:sz w:val="20"/>
                 <w:szCs w:val="20"/>
               </w:rPr>
-              <w:t>Le Duy Anh</w:t>
+              <w:t>Vo Nguyen Phuong Quynh</w:t>
             </w:r>
           </w:p>
         </w:tc>
@@ -3219,13 +3807,13 @@
                 <w:sz w:val="20"/>
                 <w:szCs w:val="20"/>
               </w:rPr>
-              <w:t>4</w:t>
+              <w:t>7</w:t>
             </w:r>
           </w:p>
         </w:tc>
         <w:tc>
           <w:tcPr>
-            <w:tcW w:w="4608" w:type="dxa"/>
+            <w:tcW w:w="4837" w:type="dxa"/>
           </w:tcPr>
           <w:p>
             <w:pPr>
@@ -3241,13 +3829,13 @@
                 <w:sz w:val="20"/>
                 <w:szCs w:val="20"/>
               </w:rPr>
-              <w:t>Backend Create/Save Trip API</w:t>
+              <w:t>Reviewing and Refactoring code</w:t>
             </w:r>
           </w:p>
         </w:tc>
         <w:tc>
           <w:tcPr>
-            <w:tcW w:w="1710" w:type="dxa"/>
+            <w:tcW w:w="1481" w:type="dxa"/>
           </w:tcPr>
           <w:p>
             <w:pPr>
@@ -3263,98 +3851,7 @@
                 <w:sz w:val="20"/>
                 <w:szCs w:val="20"/>
               </w:rPr>
-              <w:t>10/06/2024</w:t>
-            </w:r>
-          </w:p>
-        </w:tc>
-        <w:tc>
-          <w:tcPr>
-            <w:tcW w:w="3042" w:type="dxa"/>
-          </w:tcPr>
-          <w:p>
-            <w:pPr>
-              <w:rPr>
-                <w:rFonts w:ascii="Verdana" w:hAnsi="Verdana"/>
-                <w:sz w:val="20"/>
-                <w:szCs w:val="20"/>
-              </w:rPr>
-            </w:pPr>
-            <w:r>
-              <w:rPr>
-                <w:rFonts w:ascii="Verdana" w:hAnsi="Verdana"/>
-                <w:sz w:val="20"/>
-                <w:szCs w:val="20"/>
-              </w:rPr>
-              <w:t>Huynh Cao Tuan Kiet</w:t>
-            </w:r>
-          </w:p>
-        </w:tc>
-      </w:tr>
-      <w:tr>
-        <w:tc>
-          <w:tcPr>
-            <w:tcW w:w="558" w:type="dxa"/>
-          </w:tcPr>
-          <w:p>
-            <w:pPr>
-              <w:jc w:val="center"/>
-              <w:rPr>
-                <w:rFonts w:ascii="Verdana" w:hAnsi="Verdana"/>
-                <w:sz w:val="20"/>
-                <w:szCs w:val="20"/>
-              </w:rPr>
-            </w:pPr>
-            <w:r>
-              <w:rPr>
-                <w:rFonts w:ascii="Verdana" w:hAnsi="Verdana"/>
-                <w:sz w:val="20"/>
-                <w:szCs w:val="20"/>
-              </w:rPr>
-              <w:t>5</w:t>
-            </w:r>
-          </w:p>
-        </w:tc>
-        <w:tc>
-          <w:tcPr>
-            <w:tcW w:w="4608" w:type="dxa"/>
-          </w:tcPr>
-          <w:p>
-            <w:pPr>
-              <w:rPr>
-                <w:rFonts w:ascii="Verdana" w:hAnsi="Verdana"/>
-                <w:sz w:val="20"/>
-                <w:szCs w:val="20"/>
-              </w:rPr>
-            </w:pPr>
-            <w:r>
-              <w:rPr>
-                <w:rFonts w:ascii="Verdana" w:hAnsi="Verdana"/>
-                <w:sz w:val="20"/>
-                <w:szCs w:val="20"/>
-              </w:rPr>
-              <w:t>Search engine algorithm</w:t>
-            </w:r>
-          </w:p>
-        </w:tc>
-        <w:tc>
-          <w:tcPr>
-            <w:tcW w:w="1710" w:type="dxa"/>
-          </w:tcPr>
-          <w:p>
-            <w:pPr>
-              <w:rPr>
-                <w:rFonts w:ascii="Verdana" w:hAnsi="Verdana"/>
-                <w:sz w:val="20"/>
-                <w:szCs w:val="20"/>
-              </w:rPr>
-            </w:pPr>
-            <w:r>
-              <w:rPr>
-                <w:rFonts w:ascii="Verdana" w:hAnsi="Verdana"/>
-                <w:sz w:val="20"/>
-                <w:szCs w:val="20"/>
-              </w:rPr>
-              <w:t>10/06/2024</w:t>
+              <w:t>12/06/2024</w:t>
             </w:r>
           </w:p>
         </w:tc>
@@ -3401,13 +3898,13 @@
                 <w:sz w:val="20"/>
                 <w:szCs w:val="20"/>
               </w:rPr>
-              <w:t>6</w:t>
+              <w:t>8</w:t>
             </w:r>
           </w:p>
         </w:tc>
         <w:tc>
           <w:tcPr>
-            <w:tcW w:w="4608" w:type="dxa"/>
+            <w:tcW w:w="4837" w:type="dxa"/>
           </w:tcPr>
           <w:p>
             <w:pPr>
@@ -3423,13 +3920,13 @@
                 <w:sz w:val="20"/>
                 <w:szCs w:val="20"/>
               </w:rPr>
-              <w:t>Design Header/Footer Component</w:t>
+              <w:t>Search Algorithm Proposing</w:t>
             </w:r>
           </w:p>
         </w:tc>
         <w:tc>
           <w:tcPr>
-            <w:tcW w:w="1710" w:type="dxa"/>
+            <w:tcW w:w="1481" w:type="dxa"/>
           </w:tcPr>
           <w:p>
             <w:pPr>
@@ -3445,7 +3942,7 @@
                 <w:sz w:val="20"/>
                 <w:szCs w:val="20"/>
               </w:rPr>
-              <w:t>10/06/2024</w:t>
+              <w:t>14/06/2024</w:t>
             </w:r>
           </w:p>
         </w:tc>
@@ -3467,7 +3964,7 @@
                 <w:sz w:val="20"/>
                 <w:szCs w:val="20"/>
               </w:rPr>
-              <w:t>Vo Nguyen Phuong Quynh</w:t>
+              <w:t>Cao Huu Khuong Duy</w:t>
             </w:r>
           </w:p>
         </w:tc>
@@ -7351,6 +7848,155 @@
     </w:lvl>
   </w:abstractNum>
   <w:abstractNum w:abstractNumId="28" w15:restartNumberingAfterBreak="0">
+    <w:nsid w:val="6A2D2038"/>
+    <w:multiLevelType w:val="multilevel"/>
+    <w:tmpl w:val="8506A2C6"/>
+    <w:lvl w:ilvl="0">
+      <w:start w:val="1"/>
+      <w:numFmt w:val="bullet"/>
+      <w:lvlText w:val=""/>
+      <w:lvlJc w:val="left"/>
+      <w:pPr>
+        <w:tabs>
+          <w:tab w:val="num" w:pos="720"/>
+        </w:tabs>
+        <w:ind w:left="720" w:hanging="360"/>
+      </w:pPr>
+      <w:rPr>
+        <w:rFonts w:ascii="Symbol" w:hAnsi="Symbol" w:hint="default"/>
+        <w:sz w:val="20"/>
+      </w:rPr>
+    </w:lvl>
+    <w:lvl w:ilvl="1" w:tentative="1">
+      <w:start w:val="1"/>
+      <w:numFmt w:val="bullet"/>
+      <w:lvlText w:val="o"/>
+      <w:lvlJc w:val="left"/>
+      <w:pPr>
+        <w:tabs>
+          <w:tab w:val="num" w:pos="1440"/>
+        </w:tabs>
+        <w:ind w:left="1440" w:hanging="360"/>
+      </w:pPr>
+      <w:rPr>
+        <w:rFonts w:ascii="Courier New" w:hAnsi="Courier New" w:hint="default"/>
+        <w:sz w:val="20"/>
+      </w:rPr>
+    </w:lvl>
+    <w:lvl w:ilvl="2" w:tentative="1">
+      <w:start w:val="1"/>
+      <w:numFmt w:val="bullet"/>
+      <w:lvlText w:val=""/>
+      <w:lvlJc w:val="left"/>
+      <w:pPr>
+        <w:tabs>
+          <w:tab w:val="num" w:pos="2160"/>
+        </w:tabs>
+        <w:ind w:left="2160" w:hanging="360"/>
+      </w:pPr>
+      <w:rPr>
+        <w:rFonts w:ascii="Wingdings" w:hAnsi="Wingdings" w:hint="default"/>
+        <w:sz w:val="20"/>
+      </w:rPr>
+    </w:lvl>
+    <w:lvl w:ilvl="3" w:tentative="1">
+      <w:start w:val="1"/>
+      <w:numFmt w:val="bullet"/>
+      <w:lvlText w:val=""/>
+      <w:lvlJc w:val="left"/>
+      <w:pPr>
+        <w:tabs>
+          <w:tab w:val="num" w:pos="2880"/>
+        </w:tabs>
+        <w:ind w:left="2880" w:hanging="360"/>
+      </w:pPr>
+      <w:rPr>
+        <w:rFonts w:ascii="Wingdings" w:hAnsi="Wingdings" w:hint="default"/>
+        <w:sz w:val="20"/>
+      </w:rPr>
+    </w:lvl>
+    <w:lvl w:ilvl="4" w:tentative="1">
+      <w:start w:val="1"/>
+      <w:numFmt w:val="bullet"/>
+      <w:lvlText w:val=""/>
+      <w:lvlJc w:val="left"/>
+      <w:pPr>
+        <w:tabs>
+          <w:tab w:val="num" w:pos="3600"/>
+        </w:tabs>
+        <w:ind w:left="3600" w:hanging="360"/>
+      </w:pPr>
+      <w:rPr>
+        <w:rFonts w:ascii="Wingdings" w:hAnsi="Wingdings" w:hint="default"/>
+        <w:sz w:val="20"/>
+      </w:rPr>
+    </w:lvl>
+    <w:lvl w:ilvl="5" w:tentative="1">
+      <w:start w:val="1"/>
+      <w:numFmt w:val="bullet"/>
+      <w:lvlText w:val=""/>
+      <w:lvlJc w:val="left"/>
+      <w:pPr>
+        <w:tabs>
+          <w:tab w:val="num" w:pos="4320"/>
+        </w:tabs>
+        <w:ind w:left="4320" w:hanging="360"/>
+      </w:pPr>
+      <w:rPr>
+        <w:rFonts w:ascii="Wingdings" w:hAnsi="Wingdings" w:hint="default"/>
+        <w:sz w:val="20"/>
+      </w:rPr>
+    </w:lvl>
+    <w:lvl w:ilvl="6" w:tentative="1">
+      <w:start w:val="1"/>
+      <w:numFmt w:val="bullet"/>
+      <w:lvlText w:val=""/>
+      <w:lvlJc w:val="left"/>
+      <w:pPr>
+        <w:tabs>
+          <w:tab w:val="num" w:pos="5040"/>
+        </w:tabs>
+        <w:ind w:left="5040" w:hanging="360"/>
+      </w:pPr>
+      <w:rPr>
+        <w:rFonts w:ascii="Wingdings" w:hAnsi="Wingdings" w:hint="default"/>
+        <w:sz w:val="20"/>
+      </w:rPr>
+    </w:lvl>
+    <w:lvl w:ilvl="7" w:tentative="1">
+      <w:start w:val="1"/>
+      <w:numFmt w:val="bullet"/>
+      <w:lvlText w:val=""/>
+      <w:lvlJc w:val="left"/>
+      <w:pPr>
+        <w:tabs>
+          <w:tab w:val="num" w:pos="5760"/>
+        </w:tabs>
+        <w:ind w:left="5760" w:hanging="360"/>
+      </w:pPr>
+      <w:rPr>
+        <w:rFonts w:ascii="Wingdings" w:hAnsi="Wingdings" w:hint="default"/>
+        <w:sz w:val="20"/>
+      </w:rPr>
+    </w:lvl>
+    <w:lvl w:ilvl="8" w:tentative="1">
+      <w:start w:val="1"/>
+      <w:numFmt w:val="bullet"/>
+      <w:lvlText w:val=""/>
+      <w:lvlJc w:val="left"/>
+      <w:pPr>
+        <w:tabs>
+          <w:tab w:val="num" w:pos="6480"/>
+        </w:tabs>
+        <w:ind w:left="6480" w:hanging="360"/>
+      </w:pPr>
+      <w:rPr>
+        <w:rFonts w:ascii="Wingdings" w:hAnsi="Wingdings" w:hint="default"/>
+        <w:sz w:val="20"/>
+      </w:rPr>
+    </w:lvl>
+  </w:abstractNum>
+  <w:abstractNum w:abstractNumId="29" w15:restartNumberingAfterBreak="0">
     <w:nsid w:val="6C443D16"/>
     <w:multiLevelType w:val="multilevel"/>
     <w:tmpl w:val="C4DCB82A"/>
@@ -7499,7 +8145,7 @@
       </w:rPr>
     </w:lvl>
   </w:abstractNum>
-  <w:abstractNum w:abstractNumId="29" w15:restartNumberingAfterBreak="0">
+  <w:abstractNum w:abstractNumId="30" w15:restartNumberingAfterBreak="0">
     <w:nsid w:val="72643965"/>
     <w:multiLevelType w:val="multilevel"/>
     <w:tmpl w:val="3D649400"/>
@@ -7648,7 +8294,7 @@
       </w:rPr>
     </w:lvl>
   </w:abstractNum>
-  <w:abstractNum w:abstractNumId="30" w15:restartNumberingAfterBreak="0">
+  <w:abstractNum w:abstractNumId="31" w15:restartNumberingAfterBreak="0">
     <w:nsid w:val="75BB683A"/>
     <w:multiLevelType w:val="multilevel"/>
     <w:tmpl w:val="A9CA5B50"/>
@@ -7807,7 +8453,7 @@
     <w:abstractNumId w:val="17"/>
   </w:num>
   <w:num w:numId="4" w16cid:durableId="970330810">
-    <w:abstractNumId w:val="30"/>
+    <w:abstractNumId w:val="31"/>
   </w:num>
   <w:num w:numId="5" w16cid:durableId="551623105">
     <w:abstractNumId w:val="6"/>
@@ -7828,7 +8474,7 @@
     <w:abstractNumId w:val="3"/>
   </w:num>
   <w:num w:numId="11" w16cid:durableId="877815874">
-    <w:abstractNumId w:val="29"/>
+    <w:abstractNumId w:val="30"/>
   </w:num>
   <w:num w:numId="12" w16cid:durableId="389839982">
     <w:abstractNumId w:val="26"/>
@@ -7870,7 +8516,7 @@
     <w:abstractNumId w:val="9"/>
   </w:num>
   <w:num w:numId="25" w16cid:durableId="950672788">
-    <w:abstractNumId w:val="28"/>
+    <w:abstractNumId w:val="29"/>
   </w:num>
   <w:num w:numId="26" w16cid:durableId="1932002678">
     <w:abstractNumId w:val="7"/>
@@ -7889,6 +8535,9 @@
   </w:num>
   <w:num w:numId="31" w16cid:durableId="1161655104">
     <w:abstractNumId w:val="25"/>
+  </w:num>
+  <w:num w:numId="32" w16cid:durableId="450829784">
+    <w:abstractNumId w:val="28"/>
   </w:num>
 </w:numbering>
 </file>

</xml_diff>